<commit_message>
Reporte: Inspección - 65-GC-011
</commit_message>
<xml_diff>
--- a/Historial_Informes/65-GC-011/Informe_Inspección_65-GC-011_21_de_febrero_de_2026.docx
+++ b/Historial_Informes/65-GC-011/Informe_Inspección_65-GC-011_21_de_febrero_de_2026.docx
@@ -196,7 +196,7 @@
           <w:vertAlign w:val="baseline"/>
           <w:rtl w:val="0"/>
         </w:rPr>
-        <w:t xml:space="preserve">Contacto: Lorena Rojas</w:t>
+        <w:t xml:space="preserve">Contacto: Oriana Reyes</w:t>
       </w:r>
     </w:p>
     <w:p>
@@ -643,7 +643,7 @@
         <w:rPr>
           <w:rtl w:val="0"/>
         </w:rPr>
-        <w:t xml:space="preserve">Verificación de parámetros de operación (Presión de carga: 7.5  / descarga: 7.0 y temperatura de salida del elemento (66.5).</w:t>
+        <w:t xml:space="preserve">Verificación de parámetros de operación (Presión de carga: 7.0  / descarga: 8.0 y temperatura de salida del elemento (70.0).</w:t>
       </w:r>
     </w:p>
     <w:p>
@@ -751,7 +751,7 @@
           <w:vertAlign w:val="baseline"/>
           <w:rtl w:val="0"/>
         </w:rPr>
-        <w:t xml:space="preserve">El equipo se encuentra funcionando en óptimas condiciones...</w:t>
+        <w:t xml:space="preserve">El equipo si, se ve bueno</w:t>
       </w:r>
     </w:p>
     <w:p>
@@ -810,13 +810,24 @@
       <w:pPr>
         <w:pStyle w:val="Heading1"/>
         <w:ind w:firstLine="152"/>
-        <w:rPr/>
-      </w:pPr>
-      <w:r>
-        <w:rPr>
-          <w:rtl w:val="0"/>
-        </w:rPr>
-        <w:t xml:space="preserve"/>
+        <w:rPr>
+          <w:b w:val="0"/>
+          <w:bCs w:val="0"/>
+        </w:rPr>
+      </w:pPr>
+      <w:r>
+        <w:rPr>
+          <w:rtl w:val="0"/>
+        </w:rPr>
+        <w:t xml:space="preserve">Nota técnica:</w:t>
+      </w:r>
+      <w:r>
+        <w:rPr>
+          <w:b w:val="0"/>
+          <w:bCs w:val="0"/>
+          <w:rtl w:val="0"/>
+        </w:rPr>
+        <w:t xml:space="preserve"> </w:t>
       </w:r>
     </w:p>
     <w:p>
@@ -1267,7 +1278,7 @@
                 <w:vertAlign w:val="baseline"/>
                 <w:rtl w:val="0"/>
               </w:rPr>
-              <w:t xml:space="preserve">Ignacio</w:t>
+              <w:t xml:space="preserve">Ignacio Morales</w:t>
             </w:r>
           </w:p>
         </w:tc>
@@ -1498,7 +1509,7 @@
                 <w:vertAlign w:val="baseline"/>
                 <w:rtl w:val="0"/>
               </w:rPr>
-              <w:t xml:space="preserve">Pendiente</w:t>
+              <w:t xml:space="preserve">Emian Sanchez</w:t>
             </w:r>
           </w:p>
         </w:tc>
@@ -2293,7 +2304,7 @@
                 <w:vertAlign w:val="baseline"/>
                 <w:rtl w:val="0"/>
               </w:rPr>
-              <w:t xml:space="preserve">-</w:t>
+              <w:t xml:space="preserve">- </w:t>
             </w:r>
           </w:p>
         </w:tc>
@@ -2412,7 +2423,7 @@
                 <w:vertAlign w:val="baseline"/>
                 <w:rtl w:val="0"/>
               </w:rPr>
-              <w:t xml:space="preserve">0</w:t>
+              <w:t xml:space="preserve">12543</w:t>
             </w:r>
           </w:p>
         </w:tc>
@@ -2790,7 +2801,18 @@
           <w:vertAlign w:val="baseline"/>
           <w:rtl w:val="0"/>
         </w:rPr>
-        <w:t xml:space="preserve">El próximo servicio recomendado es Inspección estimada requerida</w:t>
+        <w:t xml:space="preserve">El próximo servicio recomendado es Inspección </w:t>
+      </w:r>
+      <w:r>
+        <w:rPr>
+          <w:rtl w:val="0"/>
+        </w:rPr>
+        <w:t xml:space="preserve">programada.</w:t>
+      </w:r>
+      <w:r>
+        <w:rPr>
+          <w:rtl w:val="0"/>
+        </w:rPr>
       </w:r>
     </w:p>
     <w:p>
@@ -3649,7 +3671,7 @@
               <w:rPr>
                 <w:rtl w:val="0"/>
               </w:rPr>
-              <w:t xml:space="preserve">0</w:t>
+              <w:t xml:space="preserve">12543</w:t>
             </w:r>
             <w:r>
               <w:rPr>
@@ -3707,7 +3729,7 @@
                 <w:vertAlign w:val="baseline"/>
                 <w:rtl w:val="0"/>
               </w:rPr>
-              <w:t xml:space="preserve">0</w:t>
+              <w:t xml:space="preserve">4000</w:t>
             </w:r>
           </w:p>
           <w:p>
@@ -4481,7 +4503,7 @@
           <w:vertAlign w:val="baseline"/>
           <w:rtl w:val="0"/>
         </w:rPr>
-        <w:t xml:space="preserve">Firmado por Lorena Rojas el 21 de febrero de 2026 (Being duly </w:t>
+        <w:t xml:space="preserve">Firmado por Oriana Reyes el 21 de febrero de 2026 (Being duly </w:t>
       </w:r>
       <w:r>
         <w:rPr>
@@ -4766,7 +4788,7 @@
         <w:rPr>
           <w:rtl w:val="0"/>
         </w:rPr>
-        <w:t xml:space="preserve">Ignacio</w:t>
+        <w:t xml:space="preserve">Ignacio Morales</w:t>
       </w:r>
       <w:r>
         <w:rPr>

</xml_diff>